<commit_message>
Début Autocritique en fin de Ergo
</commit_message>
<xml_diff>
--- a/EvaluationErgonomie.docx
+++ b/EvaluationErgonomie.docx
@@ -182,6 +182,8 @@
               <w:jc w:val="center"/>
               <w:rPr/>
             </w:pPr>
+            <w:bookmarkStart w:id="0" w:name="__DdeLink__855_1019024614"/>
+            <w:bookmarkEnd w:id="0"/>
             <w:r>
               <w:rPr>
                 <w:b/>
@@ -1295,7 +1297,7 @@
             <w:pPr>
               <w:pStyle w:val="Normal"/>
               <w:spacing w:lineRule="auto" w:line="240" w:before="0" w:after="0"/>
-              <w:jc w:val="center"/>
+              <w:jc w:val="right"/>
               <w:rPr>
                 <w:b/>
                 <w:b/>
@@ -5151,6 +5153,7 @@
             </w:pPr>
             <w:r>
               <w:rPr>
+                <w:rFonts w:asciiTheme="minorHAnsi" w:cstheme="minorBidi" w:eastAsiaTheme="minorEastAsia" w:hAnsiTheme="minorHAnsi"/>
                 <w:highlight w:val="yellow"/>
               </w:rPr>
               <w:t>Isoler les commandes à risque</w:t>
@@ -5408,7 +5411,8 @@
             </w:pPr>
             <w:r>
               <w:rPr>
-                <w:highlight w:val="yellow"/>
+                <w:rFonts w:asciiTheme="minorHAnsi" w:cstheme="minorBidi" w:eastAsiaTheme="minorEastAsia" w:hAnsiTheme="minorHAnsi"/>
+                <w:highlight w:val="green"/>
               </w:rPr>
               <w:t>Utiliser le survol souris (ou balayage) pour guider l’utilisateur</w:t>
             </w:r>
@@ -7574,7 +7578,7 @@
                 <wp:positionV relativeFrom="paragraph">
                   <wp:posOffset>-50800</wp:posOffset>
                 </wp:positionV>
-                <wp:extent cx="5941695" cy="2800985"/>
+                <wp:extent cx="5941695" cy="2517140"/>
                 <wp:effectExtent l="0" t="0" r="0" b="0"/>
                 <wp:wrapSquare wrapText="bothSides"/>
                 <wp:docPr id="1" name="Frame1"/>
@@ -7585,7 +7589,7 @@
                       <wps:spPr>
                         <a:xfrm>
                           <a:off x="0" y="0"/>
-                          <a:ext cx="5941080" cy="2800440"/>
+                          <a:ext cx="5941080" cy="2516400"/>
                         </a:xfrm>
                         <a:prstGeom prst="rect">
                           <a:avLst/>
@@ -8041,28 +8045,13 @@
                                       <w:ilvl w:val="0"/>
                                       <w:numId w:val="0"/>
                                     </w:numPr>
-                                    <w:ind w:left="720" w:hanging="0"/>
-                                    <w:rPr/>
-                                  </w:pPr>
-                                  <w:r>
-                                    <w:rPr/>
-                                    <w:t>par bouton</w:t>
-                                  </w:r>
-                                </w:p>
-                                <w:p>
-                                  <w:pPr>
-                                    <w:pStyle w:val="TextBody"/>
-                                    <w:numPr>
-                                      <w:ilvl w:val="0"/>
-                                      <w:numId w:val="0"/>
-                                    </w:numPr>
                                     <w:spacing w:before="0" w:after="140"/>
                                     <w:ind w:left="720" w:hanging="0"/>
                                     <w:rPr/>
                                   </w:pPr>
                                   <w:r>
                                     <w:rPr/>
-                                    <w:t>4.Isoler les commandes à risque</w:t>
+                                    <w:t>par bouton: Isoler les commandes à risque</w:t>
                                   </w:r>
                                 </w:p>
                               </w:tc>
@@ -8241,7 +8230,7 @@
           </mc:Choice>
           <mc:Fallback>
             <w:pict>
-              <v:rect id="shape_0" ID="Frame1" stroked="f" style="position:absolute;margin-left:69.15pt;margin-top:-4pt;width:467.75pt;height:220.45pt;mso-position-horizontal-relative:page">
+              <v:rect id="shape_0" ID="Frame1" stroked="f" style="position:absolute;margin-left:69.15pt;margin-top:-4pt;width:467.75pt;height:198.1pt;mso-position-horizontal-relative:page">
                 <w10:wrap type="none"/>
                 <v:fill o:detectmouseclick="t" on="false"/>
                 <v:stroke color="#3465a4" joinstyle="round" endcap="flat"/>
@@ -8685,28 +8674,13 @@
                                 <w:ilvl w:val="0"/>
                                 <w:numId w:val="0"/>
                               </w:numPr>
-                              <w:ind w:left="720" w:hanging="0"/>
-                              <w:rPr/>
-                            </w:pPr>
-                            <w:r>
-                              <w:rPr/>
-                              <w:t>par bouton</w:t>
-                            </w:r>
-                          </w:p>
-                          <w:p>
-                            <w:pPr>
-                              <w:pStyle w:val="TextBody"/>
-                              <w:numPr>
-                                <w:ilvl w:val="0"/>
-                                <w:numId w:val="0"/>
-                              </w:numPr>
                               <w:spacing w:before="0" w:after="140"/>
                               <w:ind w:left="720" w:hanging="0"/>
                               <w:rPr/>
                             </w:pPr>
                             <w:r>
                               <w:rPr/>
-                              <w:t>4.Isoler les commandes à risque</w:t>
+                              <w:t>par bouton: Isoler les commandes à risque</w:t>
                             </w:r>
                           </w:p>
                         </w:tc>
@@ -11699,7 +11673,7 @@
                 <wp:positionV relativeFrom="paragraph">
                   <wp:posOffset>-50800</wp:posOffset>
                 </wp:positionV>
-                <wp:extent cx="5941695" cy="1981835"/>
+                <wp:extent cx="5941695" cy="3524885"/>
                 <wp:effectExtent l="0" t="0" r="0" b="0"/>
                 <wp:wrapSquare wrapText="bothSides"/>
                 <wp:docPr id="7" name="Frame4"/>
@@ -11710,7 +11684,7 @@
                       <wps:spPr>
                         <a:xfrm>
                           <a:off x="0" y="0"/>
-                          <a:ext cx="5941080" cy="1981080"/>
+                          <a:ext cx="5941080" cy="3524400"/>
                         </a:xfrm>
                         <a:prstGeom prst="rect">
                           <a:avLst/>
@@ -11887,6 +11861,7 @@
                                       <w:szCs w:val="20"/>
                                       <w:lang w:eastAsia="fr-FR"/>
                                     </w:rPr>
+                                    <w:t>Manque de guidage</w:t>
                                   </w:r>
                                 </w:p>
                               </w:tc>
@@ -12032,6 +12007,7 @@
                                       <w:szCs w:val="20"/>
                                       <w:lang w:eastAsia="fr-FR"/>
                                     </w:rPr>
+                                    <w:t>Fenêtre principale</w:t>
                                   </w:r>
                                 </w:p>
                               </w:tc>
@@ -12177,6 +12153,32 @@
                                       <w:szCs w:val="20"/>
                                       <w:lang w:eastAsia="fr-FR"/>
                                     </w:rPr>
+                                    <w:t>Guidage :</w:t>
+                                  </w:r>
+                                </w:p>
+                                <w:p>
+                                  <w:pPr>
+                                    <w:pStyle w:val="TextBody"/>
+                                    <w:rPr/>
+                                  </w:pPr>
+                                  <w:r>
+                                    <w:rPr/>
+                                    <w:t>ORGANISATION VISUELLE Dialogue</w:t>
+                                  </w:r>
+                                </w:p>
+                                <w:p>
+                                  <w:pPr>
+                                    <w:pStyle w:val="TextBody"/>
+                                    <w:spacing w:before="0" w:after="140"/>
+                                    <w:rPr/>
+                                  </w:pPr>
+                                  <w:r>
+                                    <w:rPr/>
+                                    <w:t>1.</w:t>
+                                  </w:r>
+                                  <w:r>
+                                    <w:rPr/>
+                                    <w:t>Présenter les commandes et les données dans l’ordre de leur utilisation</w:t>
                                   </w:r>
                                 </w:p>
                               </w:tc>
@@ -12322,6 +12324,279 @@
                                       <w:szCs w:val="20"/>
                                       <w:lang w:eastAsia="fr-FR"/>
                                     </w:rPr>
+                                    <w:t xml:space="preserve">Penser d’abord à l’utilisateur : </w:t>
+                                  </w:r>
+                                </w:p>
+                                <w:p>
+                                  <w:pPr>
+                                    <w:pStyle w:val="Normal"/>
+                                    <w:tabs>
+                                      <w:tab w:val="left" w:pos="425" w:leader="none"/>
+                                      <w:tab w:val="left" w:pos="851" w:leader="none"/>
+                                      <w:tab w:val="left" w:pos="1276" w:leader="none"/>
+                                      <w:tab w:val="left" w:pos="1701" w:leader="none"/>
+                                      <w:tab w:val="left" w:pos="2126" w:leader="none"/>
+                                      <w:tab w:val="left" w:pos="2552" w:leader="none"/>
+                                      <w:tab w:val="left" w:pos="2977" w:leader="none"/>
+                                      <w:tab w:val="left" w:pos="3402" w:leader="none"/>
+                                      <w:tab w:val="left" w:pos="3827" w:leader="none"/>
+                                      <w:tab w:val="center" w:pos="4153" w:leader="none"/>
+                                      <w:tab w:val="left" w:pos="4253" w:leader="none"/>
+                                      <w:tab w:val="left" w:pos="4678" w:leader="none"/>
+                                      <w:tab w:val="right" w:pos="8306" w:leader="none"/>
+                                    </w:tabs>
+                                    <w:spacing w:lineRule="auto" w:line="240" w:before="0" w:after="0"/>
+                                    <w:jc w:val="both"/>
+                                    <w:rPr>
+                                      <w:b/>
+                                      <w:b/>
+                                      <w:color w:val="auto"/>
+                                      <w:szCs w:val="20"/>
+                                      <w:lang w:eastAsia="fr-FR"/>
+                                    </w:rPr>
+                                  </w:pPr>
+                                  <w:r>
+                                    <w:rPr>
+                                      <w:b/>
+                                      <w:color w:val="auto"/>
+                                      <w:szCs w:val="20"/>
+                                      <w:lang w:eastAsia="fr-FR"/>
+                                    </w:rPr>
+                                    <w:t>-À ce qu’il veut accomplir avec l’application</w:t>
+                                  </w:r>
+                                </w:p>
+                                <w:p>
+                                  <w:pPr>
+                                    <w:pStyle w:val="Normal"/>
+                                    <w:tabs>
+                                      <w:tab w:val="left" w:pos="425" w:leader="none"/>
+                                      <w:tab w:val="left" w:pos="851" w:leader="none"/>
+                                      <w:tab w:val="left" w:pos="1276" w:leader="none"/>
+                                      <w:tab w:val="left" w:pos="1701" w:leader="none"/>
+                                      <w:tab w:val="left" w:pos="2126" w:leader="none"/>
+                                      <w:tab w:val="left" w:pos="2552" w:leader="none"/>
+                                      <w:tab w:val="left" w:pos="2977" w:leader="none"/>
+                                      <w:tab w:val="left" w:pos="3402" w:leader="none"/>
+                                      <w:tab w:val="left" w:pos="3827" w:leader="none"/>
+                                      <w:tab w:val="center" w:pos="4153" w:leader="none"/>
+                                      <w:tab w:val="left" w:pos="4253" w:leader="none"/>
+                                      <w:tab w:val="left" w:pos="4678" w:leader="none"/>
+                                      <w:tab w:val="right" w:pos="8306" w:leader="none"/>
+                                    </w:tabs>
+                                    <w:spacing w:lineRule="auto" w:line="240" w:before="0" w:after="0"/>
+                                    <w:jc w:val="both"/>
+                                    <w:rPr>
+                                      <w:b/>
+                                      <w:b/>
+                                      <w:color w:val="auto"/>
+                                      <w:szCs w:val="20"/>
+                                      <w:lang w:eastAsia="fr-FR"/>
+                                    </w:rPr>
+                                  </w:pPr>
+                                  <w:r>
+                                    <w:rPr>
+                                      <w:b/>
+                                      <w:color w:val="auto"/>
+                                      <w:szCs w:val="20"/>
+                                      <w:lang w:eastAsia="fr-FR"/>
+                                    </w:rPr>
+                                    <w:t>-À ce qu’il s’attend comme déroulement</w:t>
+                                  </w:r>
+                                </w:p>
+                                <w:p>
+                                  <w:pPr>
+                                    <w:pStyle w:val="Normal"/>
+                                    <w:tabs>
+                                      <w:tab w:val="left" w:pos="425" w:leader="none"/>
+                                      <w:tab w:val="left" w:pos="851" w:leader="none"/>
+                                      <w:tab w:val="left" w:pos="1276" w:leader="none"/>
+                                      <w:tab w:val="left" w:pos="1701" w:leader="none"/>
+                                      <w:tab w:val="left" w:pos="2126" w:leader="none"/>
+                                      <w:tab w:val="left" w:pos="2552" w:leader="none"/>
+                                      <w:tab w:val="left" w:pos="2977" w:leader="none"/>
+                                      <w:tab w:val="left" w:pos="3402" w:leader="none"/>
+                                      <w:tab w:val="left" w:pos="3827" w:leader="none"/>
+                                      <w:tab w:val="center" w:pos="4153" w:leader="none"/>
+                                      <w:tab w:val="left" w:pos="4253" w:leader="none"/>
+                                      <w:tab w:val="left" w:pos="4678" w:leader="none"/>
+                                      <w:tab w:val="right" w:pos="8306" w:leader="none"/>
+                                    </w:tabs>
+                                    <w:spacing w:lineRule="auto" w:line="240" w:before="0" w:after="0"/>
+                                    <w:jc w:val="both"/>
+                                    <w:rPr>
+                                      <w:b/>
+                                      <w:b/>
+                                      <w:color w:val="auto"/>
+                                      <w:szCs w:val="20"/>
+                                      <w:lang w:eastAsia="fr-FR"/>
+                                    </w:rPr>
+                                  </w:pPr>
+                                  <w:r>
+                                    <w:rPr>
+                                      <w:b/>
+                                      <w:color w:val="auto"/>
+                                      <w:szCs w:val="20"/>
+                                      <w:lang w:eastAsia="fr-FR"/>
+                                    </w:rPr>
+                                    <w:t xml:space="preserve"> </w:t>
+                                  </w:r>
+                                  <w:r>
+                                    <w:rPr>
+                                      <w:b/>
+                                      <w:color w:val="auto"/>
+                                      <w:szCs w:val="20"/>
+                                      <w:lang w:eastAsia="fr-FR"/>
+                                    </w:rPr>
+                                    <w:t>avant de faire toute l’interface.</w:t>
+                                  </w:r>
+                                </w:p>
+                                <w:p>
+                                  <w:pPr>
+                                    <w:pStyle w:val="Normal"/>
+                                    <w:tabs>
+                                      <w:tab w:val="left" w:pos="425" w:leader="none"/>
+                                      <w:tab w:val="left" w:pos="851" w:leader="none"/>
+                                      <w:tab w:val="left" w:pos="1276" w:leader="none"/>
+                                      <w:tab w:val="left" w:pos="1701" w:leader="none"/>
+                                      <w:tab w:val="left" w:pos="2126" w:leader="none"/>
+                                      <w:tab w:val="left" w:pos="2552" w:leader="none"/>
+                                      <w:tab w:val="left" w:pos="2977" w:leader="none"/>
+                                      <w:tab w:val="left" w:pos="3402" w:leader="none"/>
+                                      <w:tab w:val="left" w:pos="3827" w:leader="none"/>
+                                      <w:tab w:val="center" w:pos="4153" w:leader="none"/>
+                                      <w:tab w:val="left" w:pos="4253" w:leader="none"/>
+                                      <w:tab w:val="left" w:pos="4678" w:leader="none"/>
+                                      <w:tab w:val="right" w:pos="8306" w:leader="none"/>
+                                    </w:tabs>
+                                    <w:spacing w:lineRule="auto" w:line="240" w:before="0" w:after="0"/>
+                                    <w:jc w:val="both"/>
+                                    <w:rPr>
+                                      <w:b/>
+                                      <w:b/>
+                                      <w:color w:val="auto"/>
+                                      <w:szCs w:val="20"/>
+                                      <w:lang w:eastAsia="fr-FR"/>
+                                    </w:rPr>
+                                  </w:pPr>
+                                  <w:r>
+                                    <w:rPr>
+                                      <w:b/>
+                                      <w:color w:val="auto"/>
+                                      <w:szCs w:val="20"/>
+                                      <w:lang w:eastAsia="fr-FR"/>
+                                    </w:rPr>
+                                    <w:t>Ce serait sûrement plus facile à corriger avec JavaFx (pour tester différentes organisations rapidement).</w:t>
+                                  </w:r>
+                                </w:p>
+                                <w:p>
+                                  <w:pPr>
+                                    <w:pStyle w:val="Normal"/>
+                                    <w:tabs>
+                                      <w:tab w:val="left" w:pos="425" w:leader="none"/>
+                                      <w:tab w:val="left" w:pos="851" w:leader="none"/>
+                                      <w:tab w:val="left" w:pos="1276" w:leader="none"/>
+                                      <w:tab w:val="left" w:pos="1701" w:leader="none"/>
+                                      <w:tab w:val="left" w:pos="2126" w:leader="none"/>
+                                      <w:tab w:val="left" w:pos="2552" w:leader="none"/>
+                                      <w:tab w:val="left" w:pos="2977" w:leader="none"/>
+                                      <w:tab w:val="left" w:pos="3402" w:leader="none"/>
+                                      <w:tab w:val="left" w:pos="3827" w:leader="none"/>
+                                      <w:tab w:val="center" w:pos="4153" w:leader="none"/>
+                                      <w:tab w:val="left" w:pos="4253" w:leader="none"/>
+                                      <w:tab w:val="left" w:pos="4678" w:leader="none"/>
+                                      <w:tab w:val="right" w:pos="8306" w:leader="none"/>
+                                    </w:tabs>
+                                    <w:spacing w:lineRule="auto" w:line="240" w:before="0" w:after="0"/>
+                                    <w:jc w:val="both"/>
+                                    <w:rPr>
+                                      <w:b/>
+                                      <w:b/>
+                                      <w:color w:val="auto"/>
+                                      <w:szCs w:val="20"/>
+                                      <w:lang w:eastAsia="fr-FR"/>
+                                    </w:rPr>
+                                  </w:pPr>
+                                  <w:r>
+                                    <w:rPr>
+                                      <w:b/>
+                                      <w:color w:val="auto"/>
+                                      <w:szCs w:val="20"/>
+                                      <w:lang w:eastAsia="fr-FR"/>
+                                    </w:rPr>
+                                  </w:r>
+                                </w:p>
+                                <w:p>
+                                  <w:pPr>
+                                    <w:pStyle w:val="Normal"/>
+                                    <w:tabs>
+                                      <w:tab w:val="left" w:pos="425" w:leader="none"/>
+                                      <w:tab w:val="left" w:pos="851" w:leader="none"/>
+                                      <w:tab w:val="left" w:pos="1276" w:leader="none"/>
+                                      <w:tab w:val="left" w:pos="1701" w:leader="none"/>
+                                      <w:tab w:val="left" w:pos="2126" w:leader="none"/>
+                                      <w:tab w:val="left" w:pos="2552" w:leader="none"/>
+                                      <w:tab w:val="left" w:pos="2977" w:leader="none"/>
+                                      <w:tab w:val="left" w:pos="3402" w:leader="none"/>
+                                      <w:tab w:val="left" w:pos="3827" w:leader="none"/>
+                                      <w:tab w:val="center" w:pos="4153" w:leader="none"/>
+                                      <w:tab w:val="left" w:pos="4253" w:leader="none"/>
+                                      <w:tab w:val="left" w:pos="4678" w:leader="none"/>
+                                      <w:tab w:val="right" w:pos="8306" w:leader="none"/>
+                                    </w:tabs>
+                                    <w:spacing w:lineRule="auto" w:line="240" w:before="0" w:after="0"/>
+                                    <w:jc w:val="both"/>
+                                    <w:rPr>
+                                      <w:b/>
+                                      <w:b/>
+                                      <w:color w:val="auto"/>
+                                      <w:szCs w:val="20"/>
+                                      <w:lang w:eastAsia="fr-FR"/>
+                                    </w:rPr>
+                                  </w:pPr>
+                                  <w:r>
+                                    <w:rPr>
+                                      <w:b/>
+                                      <w:color w:val="auto"/>
+                                      <w:szCs w:val="20"/>
+                                      <w:lang w:eastAsia="fr-FR"/>
+                                    </w:rPr>
+                                  </w:r>
+                                </w:p>
+                                <w:p>
+                                  <w:pPr>
+                                    <w:pStyle w:val="Normal"/>
+                                    <w:tabs>
+                                      <w:tab w:val="left" w:pos="425" w:leader="none"/>
+                                      <w:tab w:val="left" w:pos="851" w:leader="none"/>
+                                      <w:tab w:val="left" w:pos="1276" w:leader="none"/>
+                                      <w:tab w:val="left" w:pos="1701" w:leader="none"/>
+                                      <w:tab w:val="left" w:pos="2126" w:leader="none"/>
+                                      <w:tab w:val="left" w:pos="2552" w:leader="none"/>
+                                      <w:tab w:val="left" w:pos="2977" w:leader="none"/>
+                                      <w:tab w:val="left" w:pos="3402" w:leader="none"/>
+                                      <w:tab w:val="left" w:pos="3827" w:leader="none"/>
+                                      <w:tab w:val="center" w:pos="4153" w:leader="none"/>
+                                      <w:tab w:val="left" w:pos="4253" w:leader="none"/>
+                                      <w:tab w:val="left" w:pos="4678" w:leader="none"/>
+                                      <w:tab w:val="right" w:pos="8306" w:leader="none"/>
+                                    </w:tabs>
+                                    <w:spacing w:lineRule="auto" w:line="240" w:before="0" w:after="0"/>
+                                    <w:jc w:val="both"/>
+                                    <w:rPr>
+                                      <w:b/>
+                                      <w:b/>
+                                      <w:color w:val="auto"/>
+                                      <w:szCs w:val="20"/>
+                                      <w:lang w:eastAsia="fr-FR"/>
+                                    </w:rPr>
+                                  </w:pPr>
+                                  <w:r>
+                                    <w:rPr>
+                                      <w:b/>
+                                      <w:color w:val="auto"/>
+                                      <w:szCs w:val="20"/>
+                                      <w:lang w:eastAsia="fr-FR"/>
+                                    </w:rPr>
                                   </w:r>
                                 </w:p>
                               </w:tc>
@@ -12354,7 +12629,7 @@
           </mc:Choice>
           <mc:Fallback>
             <w:pict>
-              <v:rect id="shape_0" ID="Frame4" stroked="f" style="position:absolute;margin-left:69.15pt;margin-top:-4pt;width:467.75pt;height:155.95pt;mso-position-horizontal-relative:page">
+              <v:rect id="shape_0" ID="Frame4" stroked="f" style="position:absolute;margin-left:69.15pt;margin-top:-4pt;width:467.75pt;height:277.45pt;mso-position-horizontal-relative:page">
                 <w10:wrap type="none"/>
                 <v:fill o:detectmouseclick="t" on="false"/>
                 <v:stroke color="#3465a4" joinstyle="round" endcap="flat"/>
@@ -12519,6 +12794,7 @@
                                 <w:szCs w:val="20"/>
                                 <w:lang w:eastAsia="fr-FR"/>
                               </w:rPr>
+                              <w:t>Manque de guidage</w:t>
                             </w:r>
                           </w:p>
                         </w:tc>
@@ -12664,6 +12940,7 @@
                                 <w:szCs w:val="20"/>
                                 <w:lang w:eastAsia="fr-FR"/>
                               </w:rPr>
+                              <w:t>Fenêtre principale</w:t>
                             </w:r>
                           </w:p>
                         </w:tc>
@@ -12809,6 +13086,32 @@
                                 <w:szCs w:val="20"/>
                                 <w:lang w:eastAsia="fr-FR"/>
                               </w:rPr>
+                              <w:t>Guidage :</w:t>
+                            </w:r>
+                          </w:p>
+                          <w:p>
+                            <w:pPr>
+                              <w:pStyle w:val="TextBody"/>
+                              <w:rPr/>
+                            </w:pPr>
+                            <w:r>
+                              <w:rPr/>
+                              <w:t>ORGANISATION VISUELLE Dialogue</w:t>
+                            </w:r>
+                          </w:p>
+                          <w:p>
+                            <w:pPr>
+                              <w:pStyle w:val="TextBody"/>
+                              <w:spacing w:before="0" w:after="140"/>
+                              <w:rPr/>
+                            </w:pPr>
+                            <w:r>
+                              <w:rPr/>
+                              <w:t>1.</w:t>
+                            </w:r>
+                            <w:r>
+                              <w:rPr/>
+                              <w:t>Présenter les commandes et les données dans l’ordre de leur utilisation</w:t>
                             </w:r>
                           </w:p>
                         </w:tc>
@@ -12954,6 +13257,279 @@
                                 <w:szCs w:val="20"/>
                                 <w:lang w:eastAsia="fr-FR"/>
                               </w:rPr>
+                              <w:t xml:space="preserve">Penser d’abord à l’utilisateur : </w:t>
+                            </w:r>
+                          </w:p>
+                          <w:p>
+                            <w:pPr>
+                              <w:pStyle w:val="Normal"/>
+                              <w:tabs>
+                                <w:tab w:val="left" w:pos="425" w:leader="none"/>
+                                <w:tab w:val="left" w:pos="851" w:leader="none"/>
+                                <w:tab w:val="left" w:pos="1276" w:leader="none"/>
+                                <w:tab w:val="left" w:pos="1701" w:leader="none"/>
+                                <w:tab w:val="left" w:pos="2126" w:leader="none"/>
+                                <w:tab w:val="left" w:pos="2552" w:leader="none"/>
+                                <w:tab w:val="left" w:pos="2977" w:leader="none"/>
+                                <w:tab w:val="left" w:pos="3402" w:leader="none"/>
+                                <w:tab w:val="left" w:pos="3827" w:leader="none"/>
+                                <w:tab w:val="center" w:pos="4153" w:leader="none"/>
+                                <w:tab w:val="left" w:pos="4253" w:leader="none"/>
+                                <w:tab w:val="left" w:pos="4678" w:leader="none"/>
+                                <w:tab w:val="right" w:pos="8306" w:leader="none"/>
+                              </w:tabs>
+                              <w:spacing w:lineRule="auto" w:line="240" w:before="0" w:after="0"/>
+                              <w:jc w:val="both"/>
+                              <w:rPr>
+                                <w:b/>
+                                <w:b/>
+                                <w:color w:val="auto"/>
+                                <w:szCs w:val="20"/>
+                                <w:lang w:eastAsia="fr-FR"/>
+                              </w:rPr>
+                            </w:pPr>
+                            <w:r>
+                              <w:rPr>
+                                <w:b/>
+                                <w:color w:val="auto"/>
+                                <w:szCs w:val="20"/>
+                                <w:lang w:eastAsia="fr-FR"/>
+                              </w:rPr>
+                              <w:t>-À ce qu’il veut accomplir avec l’application</w:t>
+                            </w:r>
+                          </w:p>
+                          <w:p>
+                            <w:pPr>
+                              <w:pStyle w:val="Normal"/>
+                              <w:tabs>
+                                <w:tab w:val="left" w:pos="425" w:leader="none"/>
+                                <w:tab w:val="left" w:pos="851" w:leader="none"/>
+                                <w:tab w:val="left" w:pos="1276" w:leader="none"/>
+                                <w:tab w:val="left" w:pos="1701" w:leader="none"/>
+                                <w:tab w:val="left" w:pos="2126" w:leader="none"/>
+                                <w:tab w:val="left" w:pos="2552" w:leader="none"/>
+                                <w:tab w:val="left" w:pos="2977" w:leader="none"/>
+                                <w:tab w:val="left" w:pos="3402" w:leader="none"/>
+                                <w:tab w:val="left" w:pos="3827" w:leader="none"/>
+                                <w:tab w:val="center" w:pos="4153" w:leader="none"/>
+                                <w:tab w:val="left" w:pos="4253" w:leader="none"/>
+                                <w:tab w:val="left" w:pos="4678" w:leader="none"/>
+                                <w:tab w:val="right" w:pos="8306" w:leader="none"/>
+                              </w:tabs>
+                              <w:spacing w:lineRule="auto" w:line="240" w:before="0" w:after="0"/>
+                              <w:jc w:val="both"/>
+                              <w:rPr>
+                                <w:b/>
+                                <w:b/>
+                                <w:color w:val="auto"/>
+                                <w:szCs w:val="20"/>
+                                <w:lang w:eastAsia="fr-FR"/>
+                              </w:rPr>
+                            </w:pPr>
+                            <w:r>
+                              <w:rPr>
+                                <w:b/>
+                                <w:color w:val="auto"/>
+                                <w:szCs w:val="20"/>
+                                <w:lang w:eastAsia="fr-FR"/>
+                              </w:rPr>
+                              <w:t>-À ce qu’il s’attend comme déroulement</w:t>
+                            </w:r>
+                          </w:p>
+                          <w:p>
+                            <w:pPr>
+                              <w:pStyle w:val="Normal"/>
+                              <w:tabs>
+                                <w:tab w:val="left" w:pos="425" w:leader="none"/>
+                                <w:tab w:val="left" w:pos="851" w:leader="none"/>
+                                <w:tab w:val="left" w:pos="1276" w:leader="none"/>
+                                <w:tab w:val="left" w:pos="1701" w:leader="none"/>
+                                <w:tab w:val="left" w:pos="2126" w:leader="none"/>
+                                <w:tab w:val="left" w:pos="2552" w:leader="none"/>
+                                <w:tab w:val="left" w:pos="2977" w:leader="none"/>
+                                <w:tab w:val="left" w:pos="3402" w:leader="none"/>
+                                <w:tab w:val="left" w:pos="3827" w:leader="none"/>
+                                <w:tab w:val="center" w:pos="4153" w:leader="none"/>
+                                <w:tab w:val="left" w:pos="4253" w:leader="none"/>
+                                <w:tab w:val="left" w:pos="4678" w:leader="none"/>
+                                <w:tab w:val="right" w:pos="8306" w:leader="none"/>
+                              </w:tabs>
+                              <w:spacing w:lineRule="auto" w:line="240" w:before="0" w:after="0"/>
+                              <w:jc w:val="both"/>
+                              <w:rPr>
+                                <w:b/>
+                                <w:b/>
+                                <w:color w:val="auto"/>
+                                <w:szCs w:val="20"/>
+                                <w:lang w:eastAsia="fr-FR"/>
+                              </w:rPr>
+                            </w:pPr>
+                            <w:r>
+                              <w:rPr>
+                                <w:b/>
+                                <w:color w:val="auto"/>
+                                <w:szCs w:val="20"/>
+                                <w:lang w:eastAsia="fr-FR"/>
+                              </w:rPr>
+                              <w:t xml:space="preserve"> </w:t>
+                            </w:r>
+                            <w:r>
+                              <w:rPr>
+                                <w:b/>
+                                <w:color w:val="auto"/>
+                                <w:szCs w:val="20"/>
+                                <w:lang w:eastAsia="fr-FR"/>
+                              </w:rPr>
+                              <w:t>avant de faire toute l’interface.</w:t>
+                            </w:r>
+                          </w:p>
+                          <w:p>
+                            <w:pPr>
+                              <w:pStyle w:val="Normal"/>
+                              <w:tabs>
+                                <w:tab w:val="left" w:pos="425" w:leader="none"/>
+                                <w:tab w:val="left" w:pos="851" w:leader="none"/>
+                                <w:tab w:val="left" w:pos="1276" w:leader="none"/>
+                                <w:tab w:val="left" w:pos="1701" w:leader="none"/>
+                                <w:tab w:val="left" w:pos="2126" w:leader="none"/>
+                                <w:tab w:val="left" w:pos="2552" w:leader="none"/>
+                                <w:tab w:val="left" w:pos="2977" w:leader="none"/>
+                                <w:tab w:val="left" w:pos="3402" w:leader="none"/>
+                                <w:tab w:val="left" w:pos="3827" w:leader="none"/>
+                                <w:tab w:val="center" w:pos="4153" w:leader="none"/>
+                                <w:tab w:val="left" w:pos="4253" w:leader="none"/>
+                                <w:tab w:val="left" w:pos="4678" w:leader="none"/>
+                                <w:tab w:val="right" w:pos="8306" w:leader="none"/>
+                              </w:tabs>
+                              <w:spacing w:lineRule="auto" w:line="240" w:before="0" w:after="0"/>
+                              <w:jc w:val="both"/>
+                              <w:rPr>
+                                <w:b/>
+                                <w:b/>
+                                <w:color w:val="auto"/>
+                                <w:szCs w:val="20"/>
+                                <w:lang w:eastAsia="fr-FR"/>
+                              </w:rPr>
+                            </w:pPr>
+                            <w:r>
+                              <w:rPr>
+                                <w:b/>
+                                <w:color w:val="auto"/>
+                                <w:szCs w:val="20"/>
+                                <w:lang w:eastAsia="fr-FR"/>
+                              </w:rPr>
+                              <w:t>Ce serait sûrement plus facile à corriger avec JavaFx (pour tester différentes organisations rapidement).</w:t>
+                            </w:r>
+                          </w:p>
+                          <w:p>
+                            <w:pPr>
+                              <w:pStyle w:val="Normal"/>
+                              <w:tabs>
+                                <w:tab w:val="left" w:pos="425" w:leader="none"/>
+                                <w:tab w:val="left" w:pos="851" w:leader="none"/>
+                                <w:tab w:val="left" w:pos="1276" w:leader="none"/>
+                                <w:tab w:val="left" w:pos="1701" w:leader="none"/>
+                                <w:tab w:val="left" w:pos="2126" w:leader="none"/>
+                                <w:tab w:val="left" w:pos="2552" w:leader="none"/>
+                                <w:tab w:val="left" w:pos="2977" w:leader="none"/>
+                                <w:tab w:val="left" w:pos="3402" w:leader="none"/>
+                                <w:tab w:val="left" w:pos="3827" w:leader="none"/>
+                                <w:tab w:val="center" w:pos="4153" w:leader="none"/>
+                                <w:tab w:val="left" w:pos="4253" w:leader="none"/>
+                                <w:tab w:val="left" w:pos="4678" w:leader="none"/>
+                                <w:tab w:val="right" w:pos="8306" w:leader="none"/>
+                              </w:tabs>
+                              <w:spacing w:lineRule="auto" w:line="240" w:before="0" w:after="0"/>
+                              <w:jc w:val="both"/>
+                              <w:rPr>
+                                <w:b/>
+                                <w:b/>
+                                <w:color w:val="auto"/>
+                                <w:szCs w:val="20"/>
+                                <w:lang w:eastAsia="fr-FR"/>
+                              </w:rPr>
+                            </w:pPr>
+                            <w:r>
+                              <w:rPr>
+                                <w:b/>
+                                <w:color w:val="auto"/>
+                                <w:szCs w:val="20"/>
+                                <w:lang w:eastAsia="fr-FR"/>
+                              </w:rPr>
+                            </w:r>
+                          </w:p>
+                          <w:p>
+                            <w:pPr>
+                              <w:pStyle w:val="Normal"/>
+                              <w:tabs>
+                                <w:tab w:val="left" w:pos="425" w:leader="none"/>
+                                <w:tab w:val="left" w:pos="851" w:leader="none"/>
+                                <w:tab w:val="left" w:pos="1276" w:leader="none"/>
+                                <w:tab w:val="left" w:pos="1701" w:leader="none"/>
+                                <w:tab w:val="left" w:pos="2126" w:leader="none"/>
+                                <w:tab w:val="left" w:pos="2552" w:leader="none"/>
+                                <w:tab w:val="left" w:pos="2977" w:leader="none"/>
+                                <w:tab w:val="left" w:pos="3402" w:leader="none"/>
+                                <w:tab w:val="left" w:pos="3827" w:leader="none"/>
+                                <w:tab w:val="center" w:pos="4153" w:leader="none"/>
+                                <w:tab w:val="left" w:pos="4253" w:leader="none"/>
+                                <w:tab w:val="left" w:pos="4678" w:leader="none"/>
+                                <w:tab w:val="right" w:pos="8306" w:leader="none"/>
+                              </w:tabs>
+                              <w:spacing w:lineRule="auto" w:line="240" w:before="0" w:after="0"/>
+                              <w:jc w:val="both"/>
+                              <w:rPr>
+                                <w:b/>
+                                <w:b/>
+                                <w:color w:val="auto"/>
+                                <w:szCs w:val="20"/>
+                                <w:lang w:eastAsia="fr-FR"/>
+                              </w:rPr>
+                            </w:pPr>
+                            <w:r>
+                              <w:rPr>
+                                <w:b/>
+                                <w:color w:val="auto"/>
+                                <w:szCs w:val="20"/>
+                                <w:lang w:eastAsia="fr-FR"/>
+                              </w:rPr>
+                            </w:r>
+                          </w:p>
+                          <w:p>
+                            <w:pPr>
+                              <w:pStyle w:val="Normal"/>
+                              <w:tabs>
+                                <w:tab w:val="left" w:pos="425" w:leader="none"/>
+                                <w:tab w:val="left" w:pos="851" w:leader="none"/>
+                                <w:tab w:val="left" w:pos="1276" w:leader="none"/>
+                                <w:tab w:val="left" w:pos="1701" w:leader="none"/>
+                                <w:tab w:val="left" w:pos="2126" w:leader="none"/>
+                                <w:tab w:val="left" w:pos="2552" w:leader="none"/>
+                                <w:tab w:val="left" w:pos="2977" w:leader="none"/>
+                                <w:tab w:val="left" w:pos="3402" w:leader="none"/>
+                                <w:tab w:val="left" w:pos="3827" w:leader="none"/>
+                                <w:tab w:val="center" w:pos="4153" w:leader="none"/>
+                                <w:tab w:val="left" w:pos="4253" w:leader="none"/>
+                                <w:tab w:val="left" w:pos="4678" w:leader="none"/>
+                                <w:tab w:val="right" w:pos="8306" w:leader="none"/>
+                              </w:tabs>
+                              <w:spacing w:lineRule="auto" w:line="240" w:before="0" w:after="0"/>
+                              <w:jc w:val="both"/>
+                              <w:rPr>
+                                <w:b/>
+                                <w:b/>
+                                <w:color w:val="auto"/>
+                                <w:szCs w:val="20"/>
+                                <w:lang w:eastAsia="fr-FR"/>
+                              </w:rPr>
+                            </w:pPr>
+                            <w:r>
+                              <w:rPr>
+                                <w:b/>
+                                <w:color w:val="auto"/>
+                                <w:szCs w:val="20"/>
+                                <w:lang w:eastAsia="fr-FR"/>
+                              </w:rPr>
                             </w:r>
                           </w:p>
                         </w:tc>
@@ -13081,57 +13657,9 @@
           <w:szCs w:val="28"/>
         </w:rPr>
       </w:pPr>
-      <w:r>
-        <w:rPr>
-          <w:sz w:val="24"/>
-          <w:szCs w:val="28"/>
-        </w:rPr>
-      </w:r>
-    </w:p>
-    <w:p>
-      <w:pPr>
-        <w:pStyle w:val="Normal"/>
-        <w:spacing w:lineRule="auto" w:line="240" w:before="0" w:after="0"/>
-        <w:rPr>
-          <w:sz w:val="24"/>
-          <w:szCs w:val="28"/>
-        </w:rPr>
-      </w:pPr>
-      <w:r>
-        <w:rPr>
-          <w:sz w:val="24"/>
-          <w:szCs w:val="28"/>
-        </w:rPr>
-      </w:r>
-    </w:p>
-    <w:p>
-      <w:pPr>
-        <w:pStyle w:val="Normal"/>
-        <w:spacing w:lineRule="auto" w:line="240" w:before="0" w:after="0"/>
-        <w:rPr>
-          <w:sz w:val="24"/>
-          <w:szCs w:val="28"/>
-        </w:rPr>
-      </w:pPr>
-      <w:r>
-        <w:rPr>
-          <w:sz w:val="24"/>
-          <w:szCs w:val="28"/>
-        </w:rPr>
-      </w:r>
-    </w:p>
-    <w:p>
-      <w:pPr>
-        <w:pStyle w:val="Normal"/>
-        <w:spacing w:lineRule="auto" w:line="240" w:before="0" w:after="0"/>
-        <w:rPr>
-          <w:sz w:val="24"/>
-          <w:szCs w:val="28"/>
-        </w:rPr>
-      </w:pPr>
-      <w:bookmarkStart w:id="0" w:name="_GoBack"/>
       <w:bookmarkStart w:id="1" w:name="_GoBack"/>
-      <w:bookmarkEnd w:id="1"/>
+      <w:bookmarkStart w:id="2" w:name="_GoBack"/>
+      <w:bookmarkEnd w:id="2"/>
       <w:r>
         <w:rPr>
           <w:sz w:val="24"/>
@@ -16208,45 +16736,50 @@
           <w:tab w:val="left" w:pos="708" w:leader="none"/>
         </w:tabs>
         <w:suppressAutoHyphens w:val="true"/>
-        <w:rPr>
-          <w:rFonts w:ascii="Times New Roman" w:hAnsi="Times New Roman" w:cs="Times New Roman"/>
-          <w:sz w:val="18"/>
-          <w:szCs w:val="20"/>
-          <w:lang w:eastAsia="fr-FR"/>
-        </w:rPr>
+        <w:rPr/>
       </w:pPr>
       <w:r>
-        <w:rPr>
-          <w:rFonts w:cs="Times New Roman" w:ascii="Times New Roman" w:hAnsi="Times New Roman"/>
-          <w:sz w:val="18"/>
-          <w:szCs w:val="20"/>
-          <w:lang w:eastAsia="fr-FR"/>
-        </w:rPr>
+        <w:rPr/>
       </w:r>
     </w:p>
     <w:p>
       <w:pPr>
-        <w:pStyle w:val="Footer"/>
-        <w:rPr>
-          <w:sz w:val="32"/>
-          <w:szCs w:val="24"/>
-        </w:rPr>
+        <w:pStyle w:val="Normal"/>
+        <w:tabs>
+          <w:tab w:val="left" w:pos="708" w:leader="none"/>
+        </w:tabs>
+        <w:suppressAutoHyphens w:val="true"/>
+        <w:rPr/>
       </w:pPr>
       <w:r>
-        <w:rPr>
-          <w:sz w:val="32"/>
-          <w:szCs w:val="24"/>
-        </w:rPr>
+        <w:rPr/>
       </w:r>
     </w:p>
     <w:p>
       <w:pPr>
         <w:pStyle w:val="Normal"/>
-        <w:spacing w:lineRule="auto" w:line="240" w:before="0" w:after="0"/>
-        <w:rPr/>
+        <w:tabs>
+          <w:tab w:val="left" w:pos="708" w:leader="none"/>
+        </w:tabs>
+        <w:suppressAutoHyphens w:val="true"/>
+        <w:spacing w:before="0" w:after="200"/>
+        <w:jc w:val="center"/>
+        <w:rPr>
+          <w:b/>
+          <w:b/>
+          <w:bCs/>
+          <w:sz w:val="30"/>
+          <w:szCs w:val="30"/>
+        </w:rPr>
       </w:pPr>
       <w:r>
-        <w:rPr/>
+        <w:rPr>
+          <w:b/>
+          <w:bCs/>
+          <w:sz w:val="30"/>
+          <w:szCs w:val="30"/>
+        </w:rPr>
+        <w:t>Autocritique</w:t>
       </w:r>
     </w:p>
     <w:sectPr>
@@ -16286,7 +16819,7 @@
       <w:fldChar w:fldCharType="separate"/>
     </w:r>
     <w:r>
-      <w:t>2</w:t>
+      <w:t>7</w:t>
     </w:r>
     <w:r>
       <w:fldChar w:fldCharType="end"/>

</xml_diff>

<commit_message>
Début Autocritique (fichier séparé)
</commit_message>
<xml_diff>
--- a/EvaluationErgonomie.docx
+++ b/EvaluationErgonomie.docx
@@ -16762,7 +16762,6 @@
           <w:tab w:val="left" w:pos="708" w:leader="none"/>
         </w:tabs>
         <w:suppressAutoHyphens w:val="true"/>
-        <w:spacing w:before="0" w:after="200"/>
         <w:jc w:val="center"/>
         <w:rPr>
           <w:b/>
@@ -16780,6 +16779,197 @@
           <w:szCs w:val="30"/>
         </w:rPr>
         <w:t>Autocritique</w:t>
+      </w:r>
+    </w:p>
+    <w:p>
+      <w:pPr>
+        <w:pStyle w:val="Normal"/>
+        <w:tabs>
+          <w:tab w:val="left" w:pos="708" w:leader="none"/>
+        </w:tabs>
+        <w:suppressAutoHyphens w:val="true"/>
+        <w:jc w:val="both"/>
+        <w:rPr>
+          <w:b w:val="false"/>
+          <w:b w:val="false"/>
+          <w:bCs w:val="false"/>
+          <w:sz w:val="24"/>
+          <w:szCs w:val="24"/>
+        </w:rPr>
+      </w:pPr>
+      <w:r>
+        <w:rPr>
+          <w:b w:val="false"/>
+          <w:bCs w:val="false"/>
+          <w:sz w:val="24"/>
+          <w:szCs w:val="24"/>
+        </w:rPr>
+        <w:t>Ce qui sera fait différemment :</w:t>
+      </w:r>
+    </w:p>
+    <w:p>
+      <w:pPr>
+        <w:pStyle w:val="Normal"/>
+        <w:numPr>
+          <w:ilvl w:val="0"/>
+          <w:numId w:val="26"/>
+        </w:numPr>
+        <w:tabs>
+          <w:tab w:val="left" w:pos="708" w:leader="none"/>
+        </w:tabs>
+        <w:suppressAutoHyphens w:val="true"/>
+        <w:jc w:val="both"/>
+        <w:rPr>
+          <w:b w:val="false"/>
+          <w:b w:val="false"/>
+          <w:bCs w:val="false"/>
+          <w:sz w:val="24"/>
+          <w:szCs w:val="24"/>
+        </w:rPr>
+      </w:pPr>
+      <w:r>
+        <w:rPr>
+          <w:b w:val="false"/>
+          <w:bCs w:val="false"/>
+          <w:sz w:val="24"/>
+          <w:szCs w:val="24"/>
+        </w:rPr>
+        <w:t>Meilleur communication interne</w:t>
+      </w:r>
+    </w:p>
+    <w:p>
+      <w:pPr>
+        <w:pStyle w:val="Normal"/>
+        <w:numPr>
+          <w:ilvl w:val="0"/>
+          <w:numId w:val="26"/>
+        </w:numPr>
+        <w:tabs>
+          <w:tab w:val="left" w:pos="708" w:leader="none"/>
+        </w:tabs>
+        <w:suppressAutoHyphens w:val="true"/>
+        <w:jc w:val="both"/>
+        <w:rPr>
+          <w:b w:val="false"/>
+          <w:b w:val="false"/>
+          <w:bCs w:val="false"/>
+          <w:sz w:val="24"/>
+          <w:szCs w:val="24"/>
+        </w:rPr>
+      </w:pPr>
+      <w:r>
+        <w:rPr>
+          <w:b w:val="false"/>
+          <w:bCs w:val="false"/>
+          <w:sz w:val="24"/>
+          <w:szCs w:val="24"/>
+        </w:rPr>
+        <w:t xml:space="preserve">Meilleur </w:t>
+      </w:r>
+      <w:r>
+        <w:rPr>
+          <w:b w:val="false"/>
+          <w:bCs w:val="false"/>
+          <w:sz w:val="24"/>
+          <w:szCs w:val="24"/>
+        </w:rPr>
+        <w:t>(et plus nombreux)</w:t>
+      </w:r>
+      <w:r>
+        <w:rPr>
+          <w:b w:val="false"/>
+          <w:bCs w:val="false"/>
+          <w:sz w:val="24"/>
+          <w:szCs w:val="24"/>
+        </w:rPr>
+        <w:t xml:space="preserve"> tests automatique grâce à une approche «Test Driven»</w:t>
+      </w:r>
+    </w:p>
+    <w:p>
+      <w:pPr>
+        <w:pStyle w:val="Normal"/>
+        <w:numPr>
+          <w:ilvl w:val="0"/>
+          <w:numId w:val="26"/>
+        </w:numPr>
+        <w:tabs>
+          <w:tab w:val="left" w:pos="708" w:leader="none"/>
+        </w:tabs>
+        <w:suppressAutoHyphens w:val="true"/>
+        <w:jc w:val="both"/>
+        <w:rPr>
+          <w:b w:val="false"/>
+          <w:b w:val="false"/>
+          <w:bCs w:val="false"/>
+          <w:sz w:val="24"/>
+          <w:szCs w:val="24"/>
+        </w:rPr>
+      </w:pPr>
+      <w:r>
+        <w:rPr>
+          <w:b w:val="false"/>
+          <w:bCs w:val="false"/>
+          <w:sz w:val="24"/>
+          <w:szCs w:val="24"/>
+        </w:rPr>
+        <w:t>Meilleur analyse et conception pour permettre une implémentation plus rapide et un</w:t>
+      </w:r>
+      <w:r>
+        <w:rPr>
+          <w:b w:val="false"/>
+          <w:bCs w:val="false"/>
+          <w:sz w:val="24"/>
+          <w:szCs w:val="24"/>
+        </w:rPr>
+        <w:t>e</w:t>
+      </w:r>
+      <w:r>
+        <w:rPr>
+          <w:b w:val="false"/>
+          <w:bCs w:val="false"/>
+          <w:sz w:val="24"/>
+          <w:szCs w:val="24"/>
+        </w:rPr>
+        <w:t xml:space="preserve"> meilleur</w:t>
+      </w:r>
+      <w:r>
+        <w:rPr>
+          <w:b w:val="false"/>
+          <w:bCs w:val="false"/>
+          <w:sz w:val="24"/>
+          <w:szCs w:val="24"/>
+        </w:rPr>
+        <w:t>e installation/maintenance.</w:t>
+      </w:r>
+    </w:p>
+    <w:p>
+      <w:pPr>
+        <w:pStyle w:val="Normal"/>
+        <w:numPr>
+          <w:ilvl w:val="0"/>
+          <w:numId w:val="26"/>
+        </w:numPr>
+        <w:tabs>
+          <w:tab w:val="left" w:pos="708" w:leader="none"/>
+        </w:tabs>
+        <w:suppressAutoHyphens w:val="true"/>
+        <w:spacing w:before="0" w:after="200"/>
+        <w:jc w:val="both"/>
+        <w:rPr>
+          <w:b w:val="false"/>
+          <w:b w:val="false"/>
+          <w:bCs w:val="false"/>
+          <w:sz w:val="24"/>
+          <w:szCs w:val="24"/>
+        </w:rPr>
+      </w:pPr>
+      <w:r>
+        <w:rPr>
+          <w:b w:val="false"/>
+          <w:bCs w:val="false"/>
+          <w:sz w:val="24"/>
+          <w:szCs w:val="24"/>
+        </w:rPr>
       </w:r>
     </w:p>
     <w:sectPr>
@@ -19611,6 +19801,152 @@
   <w:abstractNum w:abstractNumId="26">
     <w:lvl w:ilvl="0">
       <w:start w:val="1"/>
+      <w:numFmt w:val="bullet"/>
+      <w:lvlText w:val=""/>
+      <w:lvlJc w:val="left"/>
+      <w:pPr>
+        <w:tabs>
+          <w:tab w:val="num" w:pos="720"/>
+        </w:tabs>
+        <w:ind w:left="720" w:hanging="360"/>
+      </w:pPr>
+      <w:rPr>
+        <w:rFonts w:ascii="Symbol" w:hAnsi="Symbol" w:cs="Symbol" w:hint="default"/>
+        <w:rFonts w:cs="OpenSymbol"/>
+      </w:rPr>
+    </w:lvl>
+    <w:lvl w:ilvl="1">
+      <w:start w:val="1"/>
+      <w:numFmt w:val="bullet"/>
+      <w:lvlText w:val="◦"/>
+      <w:lvlJc w:val="left"/>
+      <w:pPr>
+        <w:tabs>
+          <w:tab w:val="num" w:pos="1080"/>
+        </w:tabs>
+        <w:ind w:left="1080" w:hanging="360"/>
+      </w:pPr>
+      <w:rPr>
+        <w:rFonts w:ascii="OpenSymbol" w:hAnsi="OpenSymbol" w:cs="OpenSymbol" w:hint="default"/>
+        <w:rFonts w:cs="OpenSymbol"/>
+      </w:rPr>
+    </w:lvl>
+    <w:lvl w:ilvl="2">
+      <w:start w:val="1"/>
+      <w:numFmt w:val="bullet"/>
+      <w:lvlText w:val="▪"/>
+      <w:lvlJc w:val="left"/>
+      <w:pPr>
+        <w:tabs>
+          <w:tab w:val="num" w:pos="1440"/>
+        </w:tabs>
+        <w:ind w:left="1440" w:hanging="360"/>
+      </w:pPr>
+      <w:rPr>
+        <w:rFonts w:ascii="OpenSymbol" w:hAnsi="OpenSymbol" w:cs="OpenSymbol" w:hint="default"/>
+        <w:rFonts w:cs="OpenSymbol"/>
+      </w:rPr>
+    </w:lvl>
+    <w:lvl w:ilvl="3">
+      <w:start w:val="1"/>
+      <w:numFmt w:val="bullet"/>
+      <w:lvlText w:val=""/>
+      <w:lvlJc w:val="left"/>
+      <w:pPr>
+        <w:tabs>
+          <w:tab w:val="num" w:pos="1800"/>
+        </w:tabs>
+        <w:ind w:left="1800" w:hanging="360"/>
+      </w:pPr>
+      <w:rPr>
+        <w:rFonts w:ascii="Symbol" w:hAnsi="Symbol" w:cs="Symbol" w:hint="default"/>
+        <w:rFonts w:cs="OpenSymbol"/>
+      </w:rPr>
+    </w:lvl>
+    <w:lvl w:ilvl="4">
+      <w:start w:val="1"/>
+      <w:numFmt w:val="bullet"/>
+      <w:lvlText w:val="◦"/>
+      <w:lvlJc w:val="left"/>
+      <w:pPr>
+        <w:tabs>
+          <w:tab w:val="num" w:pos="2160"/>
+        </w:tabs>
+        <w:ind w:left="2160" w:hanging="360"/>
+      </w:pPr>
+      <w:rPr>
+        <w:rFonts w:ascii="OpenSymbol" w:hAnsi="OpenSymbol" w:cs="OpenSymbol" w:hint="default"/>
+        <w:rFonts w:cs="OpenSymbol"/>
+      </w:rPr>
+    </w:lvl>
+    <w:lvl w:ilvl="5">
+      <w:start w:val="1"/>
+      <w:numFmt w:val="bullet"/>
+      <w:lvlText w:val="▪"/>
+      <w:lvlJc w:val="left"/>
+      <w:pPr>
+        <w:tabs>
+          <w:tab w:val="num" w:pos="2520"/>
+        </w:tabs>
+        <w:ind w:left="2520" w:hanging="360"/>
+      </w:pPr>
+      <w:rPr>
+        <w:rFonts w:ascii="OpenSymbol" w:hAnsi="OpenSymbol" w:cs="OpenSymbol" w:hint="default"/>
+        <w:rFonts w:cs="OpenSymbol"/>
+      </w:rPr>
+    </w:lvl>
+    <w:lvl w:ilvl="6">
+      <w:start w:val="1"/>
+      <w:numFmt w:val="bullet"/>
+      <w:lvlText w:val=""/>
+      <w:lvlJc w:val="left"/>
+      <w:pPr>
+        <w:tabs>
+          <w:tab w:val="num" w:pos="2880"/>
+        </w:tabs>
+        <w:ind w:left="2880" w:hanging="360"/>
+      </w:pPr>
+      <w:rPr>
+        <w:rFonts w:ascii="Symbol" w:hAnsi="Symbol" w:cs="Symbol" w:hint="default"/>
+        <w:rFonts w:cs="OpenSymbol"/>
+      </w:rPr>
+    </w:lvl>
+    <w:lvl w:ilvl="7">
+      <w:start w:val="1"/>
+      <w:numFmt w:val="bullet"/>
+      <w:lvlText w:val="◦"/>
+      <w:lvlJc w:val="left"/>
+      <w:pPr>
+        <w:tabs>
+          <w:tab w:val="num" w:pos="3240"/>
+        </w:tabs>
+        <w:ind w:left="3240" w:hanging="360"/>
+      </w:pPr>
+      <w:rPr>
+        <w:rFonts w:ascii="OpenSymbol" w:hAnsi="OpenSymbol" w:cs="OpenSymbol" w:hint="default"/>
+        <w:rFonts w:cs="OpenSymbol"/>
+      </w:rPr>
+    </w:lvl>
+    <w:lvl w:ilvl="8">
+      <w:start w:val="1"/>
+      <w:numFmt w:val="bullet"/>
+      <w:lvlText w:val="▪"/>
+      <w:lvlJc w:val="left"/>
+      <w:pPr>
+        <w:tabs>
+          <w:tab w:val="num" w:pos="3600"/>
+        </w:tabs>
+        <w:ind w:left="3600" w:hanging="360"/>
+      </w:pPr>
+      <w:rPr>
+        <w:rFonts w:ascii="OpenSymbol" w:hAnsi="OpenSymbol" w:cs="OpenSymbol" w:hint="default"/>
+        <w:rFonts w:cs="OpenSymbol"/>
+      </w:rPr>
+    </w:lvl>
+  </w:abstractNum>
+  <w:abstractNum w:abstractNumId="27">
+    <w:lvl w:ilvl="0">
+      <w:start w:val="1"/>
       <w:numFmt w:val="none"/>
       <w:suff w:val="nothing"/>
       <w:lvlText w:val=""/>
@@ -19804,6 +20140,9 @@
   </w:num>
   <w:num w:numId="26">
     <w:abstractNumId w:val="26"/>
+  </w:num>
+  <w:num w:numId="27">
+    <w:abstractNumId w:val="27"/>
   </w:num>
 </w:numbering>
 </file>
@@ -20563,6 +20902,13 @@
       <w:rFonts w:cs="Wingdings"/>
     </w:rPr>
   </w:style>
+  <w:style w:type="character" w:styleId="Bullets">
+    <w:name w:val="Bullets"/>
+    <w:qFormat/>
+    <w:rPr>
+      <w:rFonts w:ascii="OpenSymbol" w:hAnsi="OpenSymbol" w:eastAsia="OpenSymbol" w:cs="OpenSymbol"/>
+    </w:rPr>
+  </w:style>
   <w:style w:type="paragraph" w:styleId="Heading">
     <w:name w:val="Heading"/>
     <w:basedOn w:val="Normal"/>

</xml_diff>